<commit_message>
small correction for TPC
</commit_message>
<xml_diff>
--- a/HIP_Annual_Report_2017_ALICE_v1.docx
+++ b/HIP_Annual_Report_2017_ALICE_v1.docx
@@ -291,39 +291,117 @@
           <w:rFonts w:ascii="Arial" w:eastAsia="Times New Roman" w:hAnsi="Arial" w:cs="Arial"/>
           <w:color w:val="000000"/>
         </w:rPr>
-        <w:t xml:space="preserve">Our main task within the TPC upgrade is to perform the quality assurance of about 128 m2 of Gas Electron Multiplier (GEM) foils, which will replace the old TPC readout chambers. Particularly, we measure the leakage currents under high voltages and the </w:t>
-      </w:r>
-      <w:proofErr w:type="gramStart"/>
+        <w:t>Our main task within the TPC upgrade is to perform the quality assurance of about 128 m</w:t>
+      </w:r>
       <w:r>
         <w:rPr>
           <w:rFonts w:ascii="Arial" w:eastAsia="Times New Roman" w:hAnsi="Arial" w:cs="Arial"/>
           <w:color w:val="000000"/>
-        </w:rPr>
-        <w:t>hole</w:t>
-      </w:r>
-      <w:proofErr w:type="gramEnd"/>
+          <w:vertAlign w:val="superscript"/>
+        </w:rPr>
+        <w:t xml:space="preserve">2 </w:t>
+      </w:r>
       <w:r>
         <w:rPr>
           <w:rFonts w:ascii="Arial" w:eastAsia="Times New Roman" w:hAnsi="Arial" w:cs="Arial"/>
           <w:color w:val="000000"/>
         </w:rPr>
-        <w:t xml:space="preserve"> diameters of the GEM foils in the HIP clean room facilities. Both the high voltage test system for the leakage current measurements and the high definition optical scanning robot for the </w:t>
-      </w:r>
-      <w:proofErr w:type="gramStart"/>
+        <w:t>of Gas Electron Multiplier (GEM) foils, which will replace the old TPC readout chambers. Particularly, we measure the leakage currents under high voltages</w:t>
+      </w:r>
       <w:r>
         <w:rPr>
           <w:rFonts w:ascii="Arial" w:eastAsia="Times New Roman" w:hAnsi="Arial" w:cs="Arial"/>
           <w:color w:val="000000"/>
         </w:rPr>
-        <w:t>hole</w:t>
-      </w:r>
-      <w:proofErr w:type="gramEnd"/>
+        <w:t xml:space="preserve"> and the </w:t>
+      </w:r>
       <w:r>
         <w:rPr>
           <w:rFonts w:ascii="Arial" w:eastAsia="Times New Roman" w:hAnsi="Arial" w:cs="Arial"/>
           <w:color w:val="000000"/>
         </w:rPr>
-        <w:t xml:space="preserve"> diameter measurements were developed at HIP.  We have successfully finished the testing of ~52% of all GEM foils to be produced for the ROC construction. This task will be finished by summer 2018.</w:t>
+        <w:t xml:space="preserve">diameters of the </w:t>
+      </w:r>
+      <w:r>
+        <w:rPr>
+          <w:rFonts w:ascii="Arial" w:eastAsia="Times New Roman" w:hAnsi="Arial" w:cs="Arial"/>
+          <w:color w:val="000000"/>
+        </w:rPr>
+        <w:t>hole</w:t>
+      </w:r>
+      <w:r>
+        <w:rPr>
+          <w:rFonts w:ascii="Arial" w:eastAsia="Times New Roman" w:hAnsi="Arial" w:cs="Arial"/>
+          <w:color w:val="000000"/>
+        </w:rPr>
+        <w:t>s</w:t>
+      </w:r>
+      <w:r>
+        <w:rPr>
+          <w:rFonts w:ascii="Arial" w:eastAsia="Times New Roman" w:hAnsi="Arial" w:cs="Arial"/>
+          <w:color w:val="000000"/>
+        </w:rPr>
+        <w:t xml:space="preserve"> </w:t>
+      </w:r>
+      <w:r>
+        <w:rPr>
+          <w:rFonts w:ascii="Arial" w:eastAsia="Times New Roman" w:hAnsi="Arial" w:cs="Arial"/>
+          <w:color w:val="000000"/>
+        </w:rPr>
+        <w:t xml:space="preserve">in </w:t>
+      </w:r>
+      <w:r>
+        <w:rPr>
+          <w:rFonts w:ascii="Arial" w:eastAsia="Times New Roman" w:hAnsi="Arial" w:cs="Arial"/>
+          <w:color w:val="000000"/>
+        </w:rPr>
+        <w:t xml:space="preserve">GEM foils in the </w:t>
+      </w:r>
+      <w:r>
+        <w:rPr>
+          <w:rFonts w:ascii="Arial" w:eastAsia="Times New Roman" w:hAnsi="Arial" w:cs="Arial"/>
+          <w:color w:val="000000"/>
+        </w:rPr>
+        <w:t>HIP clean room facilities. T</w:t>
+      </w:r>
+      <w:r>
+        <w:rPr>
+          <w:rFonts w:ascii="Arial" w:eastAsia="Times New Roman" w:hAnsi="Arial" w:cs="Arial"/>
+          <w:color w:val="000000"/>
+        </w:rPr>
+        <w:t xml:space="preserve">he high voltage test system for the leakage current measurements and the high definition optical scanning robot for the </w:t>
+      </w:r>
+      <w:proofErr w:type="gramStart"/>
+      <w:r>
+        <w:rPr>
+          <w:rFonts w:ascii="Arial" w:eastAsia="Times New Roman" w:hAnsi="Arial" w:cs="Arial"/>
+          <w:color w:val="000000"/>
+        </w:rPr>
+        <w:t>hole</w:t>
+      </w:r>
+      <w:proofErr w:type="gramEnd"/>
+      <w:r>
+        <w:rPr>
+          <w:rFonts w:ascii="Arial" w:eastAsia="Times New Roman" w:hAnsi="Arial" w:cs="Arial"/>
+          <w:color w:val="000000"/>
+        </w:rPr>
+        <w:t xml:space="preserve"> </w:t>
+      </w:r>
+      <w:r>
+        <w:rPr>
+          <w:rFonts w:ascii="Arial" w:eastAsia="Times New Roman" w:hAnsi="Arial" w:cs="Arial"/>
+          <w:color w:val="000000"/>
+        </w:rPr>
+        <w:t>diameter measurements were developed at HIP.  We have successfully finished the testing of ~52% of all GEM foils</w:t>
+      </w:r>
+      <w:bookmarkStart w:id="0" w:name="_GoBack"/>
+      <w:bookmarkEnd w:id="0"/>
+      <w:r>
+        <w:rPr>
+          <w:rFonts w:ascii="Arial" w:eastAsia="Times New Roman" w:hAnsi="Arial" w:cs="Arial"/>
+          <w:color w:val="000000"/>
+        </w:rPr>
+        <w:t>. This task will be finished by summer 2018.</w:t>
       </w:r>
     </w:p>
     <w:p>
@@ -339,16 +417,7 @@
           <w:rFonts w:ascii="Arial" w:hAnsi="Arial" w:cs="Arial"/>
           <w:color w:val="000000" w:themeColor="text1"/>
         </w:rPr>
-        <w:t>The curre</w:t>
-      </w:r>
-      <w:bookmarkStart w:id="0" w:name="_GoBack"/>
-      <w:bookmarkEnd w:id="0"/>
-      <w:r>
-        <w:rPr>
-          <w:rFonts w:ascii="Arial" w:hAnsi="Arial" w:cs="Arial"/>
-          <w:color w:val="000000" w:themeColor="text1"/>
-        </w:rPr>
-        <w:t>nt main directions of the physics analysis performed by our group involve high-</w:t>
+        <w:t>The current main directions of the physics analysis performed by our group involve high-</w:t>
       </w:r>
       <w:proofErr w:type="spellStart"/>
       <w:r>
@@ -3187,7 +3256,7 @@
 </file>
 
 <file path=customXml/itemProps1.xml><?xml version="1.0" encoding="utf-8"?>
-<ds:datastoreItem xmlns:ds="http://schemas.openxmlformats.org/officeDocument/2006/customXml" ds:itemID="{6308ADC2-9472-CD43-B8DB-B77FBA9B2259}">
+<ds:datastoreItem xmlns:ds="http://schemas.openxmlformats.org/officeDocument/2006/customXml" ds:itemID="{1CC77125-011A-FC45-AD15-49EDCA7DCEAB}">
   <ds:schemaRefs>
     <ds:schemaRef ds:uri="http://schemas.openxmlformats.org/officeDocument/2006/bibliography"/>
   </ds:schemaRefs>

</xml_diff>